<commit_message>
Group Charter TA Revisions
</commit_message>
<xml_diff>
--- a/Group_Charter_Group_Thr33.docx
+++ b/Group_Charter_Group_Thr33.docx
@@ -6,15 +6,14 @@
       <w:pPr>
         <w:pStyle w:val="NormalWeb"/>
       </w:pPr>
-      <w:bookmarkStart w:id="0" w:name="_GoBack"/>
-      <w:bookmarkEnd w:id="0"/>
-      <w:r>
-        <w:rPr>
-          <w:rFonts w:ascii="Times New Roman,Bold" w:hAnsi="Times New Roman,Bold"/>
+      <w:r>
+        <w:rPr>
+          <w:rFonts w:ascii="Times New Roman,Bold" w:hAnsi="Times New Roman,Bold"/>
+          <w:b/>
           <w:sz w:val="28"/>
           <w:szCs w:val="28"/>
         </w:rPr>
-        <w:t xml:space="preserve">Group Charter: </w:t>
+        <w:t>Group Charter:</w:t>
       </w:r>
       <w:r>
         <w:rPr>
@@ -22,7 +21,7 @@
           <w:sz w:val="28"/>
           <w:szCs w:val="28"/>
         </w:rPr>
-        <w:t>Group Thr33</w:t>
+        <w:t xml:space="preserve"> Group Thr33</w:t>
       </w:r>
     </w:p>
     <w:p>
@@ -36,6 +35,7 @@
       <w:r>
         <w:rPr>
           <w:rFonts w:ascii="Times New Roman,Bold" w:hAnsi="Times New Roman,Bold"/>
+          <w:b/>
           <w:sz w:val="28"/>
           <w:szCs w:val="28"/>
         </w:rPr>
@@ -55,6 +55,7 @@
         <w:pStyle w:val="NormalWeb"/>
         <w:rPr>
           <w:rFonts w:ascii="Times New Roman,Bold" w:hAnsi="Times New Roman,Bold"/>
+          <w:b/>
           <w:sz w:val="28"/>
           <w:szCs w:val="28"/>
         </w:rPr>
@@ -62,6 +63,7 @@
       <w:r>
         <w:rPr>
           <w:rFonts w:ascii="Times New Roman,Bold" w:hAnsi="Times New Roman,Bold"/>
+          <w:b/>
           <w:sz w:val="28"/>
           <w:szCs w:val="28"/>
         </w:rPr>
@@ -73,7 +75,7 @@
         <w:pStyle w:val="ListParagraph"/>
         <w:numPr>
           <w:ilvl w:val="0"/>
-          <w:numId w:val="10"/>
+          <w:numId w:val="12"/>
         </w:numPr>
       </w:pPr>
       <w:r>
@@ -93,7 +95,7 @@
         <w:pStyle w:val="ListParagraph"/>
         <w:numPr>
           <w:ilvl w:val="0"/>
-          <w:numId w:val="10"/>
+          <w:numId w:val="12"/>
         </w:numPr>
       </w:pPr>
       <w:r>
@@ -113,19 +115,11 @@
         <w:pStyle w:val="ListParagraph"/>
         <w:numPr>
           <w:ilvl w:val="0"/>
-          <w:numId w:val="10"/>
+          <w:numId w:val="12"/>
         </w:numPr>
       </w:pPr>
       <w:r>
-        <w:t xml:space="preserve">Brian </w:t>
-      </w:r>
-      <w:proofErr w:type="spellStart"/>
-      <w:r>
-        <w:t>Marsolek</w:t>
-      </w:r>
-      <w:proofErr w:type="spellEnd"/>
-      <w:r>
-        <w:t xml:space="preserve"> – </w:t>
+        <w:t xml:space="preserve">Brian Marsolek – </w:t>
       </w:r>
       <w:hyperlink r:id="rId7" w:history="1">
         <w:r>
@@ -141,7 +135,7 @@
         <w:pStyle w:val="ListParagraph"/>
         <w:numPr>
           <w:ilvl w:val="0"/>
-          <w:numId w:val="10"/>
+          <w:numId w:val="12"/>
         </w:numPr>
       </w:pPr>
       <w:r>
@@ -161,7 +155,7 @@
         <w:pStyle w:val="ListParagraph"/>
         <w:numPr>
           <w:ilvl w:val="0"/>
-          <w:numId w:val="10"/>
+          <w:numId w:val="12"/>
         </w:numPr>
       </w:pPr>
       <w:r>
@@ -181,7 +175,7 @@
         <w:pStyle w:val="ListParagraph"/>
         <w:numPr>
           <w:ilvl w:val="0"/>
-          <w:numId w:val="10"/>
+          <w:numId w:val="12"/>
         </w:numPr>
       </w:pPr>
       <w:r>
@@ -201,29 +195,24 @@
         <w:pStyle w:val="ListParagraph"/>
         <w:numPr>
           <w:ilvl w:val="0"/>
-          <w:numId w:val="10"/>
+          <w:numId w:val="12"/>
         </w:numPr>
       </w:pPr>
       <w:r>
-        <w:t>Slack</w:t>
-      </w:r>
-      <w:r>
-        <w:t xml:space="preserve"> Channel – GroupThr33</w:t>
-      </w:r>
-    </w:p>
-    <w:p>
-      <w:pPr>
-        <w:pStyle w:val="ListParagraph"/>
-        <w:ind w:left="1447"/>
-      </w:pPr>
-    </w:p>
-    <w:p>
-      <w:pPr>
-        <w:pStyle w:val="NormalWeb"/>
-      </w:pPr>
-      <w:r>
-        <w:rPr>
-          <w:rFonts w:ascii="Times New Roman,Bold" w:hAnsi="Times New Roman,Bold"/>
+        <w:t>Discord Channel – GroupThr33</w:t>
+      </w:r>
+    </w:p>
+    <w:p>
+      <w:pPr>
+        <w:pStyle w:val="NormalWeb"/>
+        <w:rPr>
+          <w:b/>
+        </w:rPr>
+      </w:pPr>
+      <w:r>
+        <w:rPr>
+          <w:rFonts w:ascii="Times New Roman,Bold" w:hAnsi="Times New Roman,Bold"/>
+          <w:b/>
           <w:sz w:val="28"/>
           <w:szCs w:val="28"/>
         </w:rPr>
@@ -235,7 +224,7 @@
         <w:pStyle w:val="NormalWeb"/>
         <w:numPr>
           <w:ilvl w:val="0"/>
-          <w:numId w:val="11"/>
+          <w:numId w:val="13"/>
         </w:numPr>
       </w:pPr>
       <w:r>
@@ -247,7 +236,7 @@
         <w:pStyle w:val="NormalWeb"/>
         <w:numPr>
           <w:ilvl w:val="0"/>
-          <w:numId w:val="11"/>
+          <w:numId w:val="13"/>
         </w:numPr>
       </w:pPr>
       <w:r>
@@ -259,7 +248,7 @@
         <w:pStyle w:val="NormalWeb"/>
         <w:numPr>
           <w:ilvl w:val="0"/>
-          <w:numId w:val="11"/>
+          <w:numId w:val="13"/>
         </w:numPr>
       </w:pPr>
       <w:r>
@@ -271,7 +260,7 @@
         <w:pStyle w:val="NormalWeb"/>
         <w:numPr>
           <w:ilvl w:val="0"/>
-          <w:numId w:val="11"/>
+          <w:numId w:val="13"/>
         </w:numPr>
       </w:pPr>
       <w:r>
@@ -283,7 +272,7 @@
         <w:pStyle w:val="NormalWeb"/>
         <w:numPr>
           <w:ilvl w:val="0"/>
-          <w:numId w:val="11"/>
+          <w:numId w:val="13"/>
         </w:numPr>
       </w:pPr>
       <w:r>
@@ -295,7 +284,7 @@
         <w:pStyle w:val="NormalWeb"/>
         <w:numPr>
           <w:ilvl w:val="0"/>
-          <w:numId w:val="11"/>
+          <w:numId w:val="13"/>
         </w:numPr>
       </w:pPr>
       <w:r>
@@ -305,10 +294,14 @@
     <w:p>
       <w:pPr>
         <w:pStyle w:val="NormalWeb"/>
-      </w:pPr>
-      <w:r>
-        <w:rPr>
-          <w:rFonts w:ascii="Times New Roman,Bold" w:hAnsi="Times New Roman,Bold"/>
+        <w:rPr>
+          <w:b/>
+        </w:rPr>
+      </w:pPr>
+      <w:r>
+        <w:rPr>
+          <w:rFonts w:ascii="Times New Roman,Bold" w:hAnsi="Times New Roman,Bold"/>
+          <w:b/>
           <w:sz w:val="28"/>
           <w:szCs w:val="28"/>
         </w:rPr>
@@ -320,7 +313,7 @@
         <w:pStyle w:val="NormalWeb"/>
         <w:numPr>
           <w:ilvl w:val="0"/>
-          <w:numId w:val="2"/>
+          <w:numId w:val="14"/>
         </w:numPr>
         <w:rPr>
           <w:rFonts w:ascii="Times New Roman,Bold" w:hAnsi="Times New Roman,Bold"/>
@@ -356,7 +349,7 @@
         <w:pStyle w:val="NormalWeb"/>
         <w:numPr>
           <w:ilvl w:val="0"/>
-          <w:numId w:val="2"/>
+          <w:numId w:val="14"/>
         </w:numPr>
         <w:rPr>
           <w:rFonts w:ascii="Times New Roman,Bold" w:hAnsi="Times New Roman,Bold"/>
@@ -375,14 +368,15 @@
         <w:ind w:left="720"/>
       </w:pPr>
       <w:r>
-        <w:t>Team members will be allowed to contribute to the project in ways that best match their strengths, as long as sufficient progress is being made toward our goals and this charter is being adhered to.</w:t>
-      </w:r>
-    </w:p>
-    <w:p>
-      <w:pPr>
-        <w:pStyle w:val="NormalWeb"/>
-        <w:rPr>
-          <w:rFonts w:ascii="Times New Roman,Bold" w:hAnsi="Times New Roman,Bold"/>
+        <w:t>Team members will be allowed to contribute to the project in ways that best match their strengths, if enough progress is being made toward our goals and this charter is being adhered to.</w:t>
+      </w:r>
+    </w:p>
+    <w:p>
+      <w:pPr>
+        <w:pStyle w:val="NormalWeb"/>
+        <w:rPr>
+          <w:rFonts w:ascii="Times New Roman,Bold" w:hAnsi="Times New Roman,Bold"/>
+          <w:b/>
           <w:sz w:val="28"/>
           <w:szCs w:val="28"/>
         </w:rPr>
@@ -390,9 +384,31 @@
       <w:r>
         <w:rPr>
           <w:rFonts w:ascii="Times New Roman,Bold" w:hAnsi="Times New Roman,Bold"/>
+          <w:b/>
           <w:sz w:val="28"/>
           <w:szCs w:val="28"/>
         </w:rPr>
+        <w:br/>
+      </w:r>
+    </w:p>
+    <w:p>
+      <w:pPr>
+        <w:pStyle w:val="NormalWeb"/>
+        <w:rPr>
+          <w:rFonts w:ascii="Times New Roman,Bold" w:hAnsi="Times New Roman,Bold"/>
+          <w:b/>
+          <w:sz w:val="28"/>
+          <w:szCs w:val="28"/>
+        </w:rPr>
+      </w:pPr>
+      <w:r>
+        <w:rPr>
+          <w:rFonts w:ascii="Times New Roman,Bold" w:hAnsi="Times New Roman,Bold"/>
+          <w:b/>
+          <w:sz w:val="28"/>
+          <w:szCs w:val="28"/>
+        </w:rPr>
+        <w:lastRenderedPageBreak/>
         <w:t>Ground Rules:</w:t>
       </w:r>
     </w:p>
@@ -404,7 +420,6 @@
         <w:rPr>
           <w:rFonts w:ascii="Times New Roman,Bold" w:hAnsi="Times New Roman,Bold"/>
         </w:rPr>
-        <w:lastRenderedPageBreak/>
         <w:t xml:space="preserve">Meetings: </w:t>
       </w:r>
     </w:p>
@@ -413,7 +428,7 @@
         <w:pStyle w:val="NormalWeb"/>
         <w:numPr>
           <w:ilvl w:val="0"/>
-          <w:numId w:val="3"/>
+          <w:numId w:val="15"/>
         </w:numPr>
       </w:pPr>
       <w:r>
@@ -432,19 +447,13 @@
         <w:br/>
       </w:r>
       <w:r>
-        <w:t>Meetings may have to take as long as it takes, ho</w:t>
-      </w:r>
-      <w:r>
-        <w:t>wever meetings longer than 1</w:t>
-      </w:r>
-      <w:r>
-        <w:t xml:space="preserve"> hour are discouraged.</w:t>
-      </w:r>
-      <w:r>
-        <w:t xml:space="preserve"> Meetings should be focused on organization and planning rather than implementation. If there is not enough time to discuss all pertinent issues during the weekly meetings, additional communication may be done through Slack. It is understood that if a meeting takes too long, members may have to leave for classes or work obligations</w:t>
-      </w:r>
-      <w:r>
-        <w:t>.</w:t>
+        <w:rPr>
+          <w:rFonts w:ascii="Times New Roman,Bold" w:hAnsi="Times New Roman,Bold"/>
+        </w:rPr>
+        <w:br/>
+      </w:r>
+      <w:r>
+        <w:t>Meetings may have to take as long as it takes, however meetings longer than 1 hour are discouraged. Meetings should be focused on organization and planning rather than implementation. If there is not enough time to discuss all pertinent issues during the weekly meetings, additional communication may be done through Discord. It is understood that if a meeting takes too long, members may have to leave for classes or work obligations.</w:t>
       </w:r>
       <w:r>
         <w:br/>
@@ -455,7 +464,7 @@
         <w:pStyle w:val="NormalWeb"/>
         <w:numPr>
           <w:ilvl w:val="0"/>
-          <w:numId w:val="3"/>
+          <w:numId w:val="15"/>
         </w:numPr>
       </w:pPr>
       <w:r>
@@ -471,16 +480,29 @@
         <w:br/>
       </w:r>
       <w:r>
-        <w:t xml:space="preserve">An occasional missing of a meeting can be accepted. </w:t>
-      </w:r>
-      <w:r>
-        <w:t>If,</w:t>
-      </w:r>
-      <w:r>
-        <w:t xml:space="preserve"> however an individual repeatedly misses a meeting without good cause, some disciplinary action may have to be taken. Acceptable justification of a missed meeting includes, but is not limited to: injury, illness, family emergency, work, conflicting class schedule, or death (yourself or other). If a meeting is missed for any other reason, the affected group members will decide as to whether the reason for missing the meeting is acceptable or in need of disciplinary action. Two meetings missed without emailed valid excuse will result in a minor offence. Three </w:t>
-      </w:r>
-      <w:r>
-        <w:t>will result in a major offence. Missing meetings with a valid excuse will be not warrant a disciplinary action.</w:t>
+        <w:rPr>
+          <w:rFonts w:ascii="Times New Roman,Bold" w:hAnsi="Times New Roman,Bold"/>
+        </w:rPr>
+        <w:br/>
+      </w:r>
+      <w:r>
+        <w:t xml:space="preserve">An occasional missing of a meeting can be accepted. If, however an individual repeatedly misses a meeting without good cause, some disciplinary action may have to be taken. Acceptable justification of a missed meeting includes, but is not limited to: injury, illness, family emergency, work, conflicting class schedule, or death (yourself or other). If a meeting is missed for any other reason, the affected group members will decide as to whether the reason for missing the meeting is acceptable or in need of disciplinary action. </w:t>
+      </w:r>
+    </w:p>
+    <w:p>
+      <w:pPr>
+        <w:pStyle w:val="NormalWeb"/>
+        <w:ind w:left="720"/>
+      </w:pPr>
+      <w:r>
+        <w:t>There is no timeframe for notifying the team of a valid excuse. If missing the meeting is justified, then it is understandable that the team member may not have the opportunity to alert the team.</w:t>
+      </w:r>
+      <w:r>
+        <w:br/>
+      </w:r>
+      <w:r>
+        <w:br/>
+        <w:t>Two meetings missed without emailed valid excuse will result in a minor offence. Three will result in a major offence. Missing meetings with a valid excuse will be not warrant a disciplinary action.</w:t>
       </w:r>
       <w:r>
         <w:br/>
@@ -491,7 +513,7 @@
         <w:pStyle w:val="NormalWeb"/>
         <w:numPr>
           <w:ilvl w:val="0"/>
-          <w:numId w:val="3"/>
+          <w:numId w:val="15"/>
         </w:numPr>
       </w:pPr>
       <w:r>
@@ -507,22 +529,20 @@
         <w:br/>
       </w:r>
       <w:r>
-        <w:t>If a member of the group is consistently late, this will result in a major offense.</w:t>
-      </w:r>
-      <w:r>
-        <w:t xml:space="preserve"> On time means the time the meeting is scheduled to start (</w:t>
-      </w:r>
-      <w:r>
-        <w:t>2 pm</w:t>
-      </w:r>
-      <w:r>
-        <w:t xml:space="preserve"> on </w:t>
-      </w:r>
-      <w:r>
-        <w:t>Thursdays</w:t>
-      </w:r>
-      <w:r>
-        <w:t xml:space="preserve">). Records of being late will be recorded by group note taker. </w:t>
+        <w:rPr>
+          <w:rFonts w:ascii="Times New Roman,Bold" w:hAnsi="Times New Roman,Bold"/>
+        </w:rPr>
+        <w:br/>
+      </w:r>
+      <w:r>
+        <w:t>If a member of the group is consistently late, this will result in a major offense. On time means the time the meeting is scheduled to start (2 pm on Thursdays).</w:t>
+      </w:r>
+      <w:r>
+        <w:br/>
+      </w:r>
+      <w:r>
+        <w:br/>
+        <w:t>If a team member is on his/her way to the meeting, but believes that they will be a few minutes late, the should send a message to the Discord group alerting them of the situation. If this does not happen regularly and only for understandable reasons (e.g. missing the bus, cannot find parking, etc.), it will not count as an offence. Records of being late will be recorded by group note taker.</w:t>
       </w:r>
     </w:p>
     <w:p>
@@ -537,87 +557,6 @@
           <w:rFonts w:ascii="Times New Roman,Bold" w:hAnsi="Times New Roman,Bold"/>
         </w:rPr>
         <w:t>Group communication and interaction:</w:t>
-      </w:r>
-    </w:p>
-    <w:p>
-      <w:pPr>
-        <w:pStyle w:val="NormalWeb"/>
-        <w:ind w:firstLine="360"/>
-      </w:pPr>
-      <w:r>
-        <w:t xml:space="preserve">1. </w:t>
-      </w:r>
-      <w:r>
-        <w:rPr>
-          <w:rFonts w:ascii="Times New Roman,Bold" w:hAnsi="Times New Roman,Bold"/>
-        </w:rPr>
-        <w:t xml:space="preserve">Regular communication: </w:t>
-      </w:r>
-    </w:p>
-    <w:p>
-      <w:pPr>
-        <w:pStyle w:val="NormalWeb"/>
-        <w:ind w:left="360"/>
-      </w:pPr>
-      <w:r>
-        <w:t>Members of the team will keep an open line of communication via Slack</w:t>
-      </w:r>
-      <w:r>
-        <w:t>. This communication should include a simple update on one</w:t>
-      </w:r>
-      <w:r>
-        <w:t>’</w:t>
-      </w:r>
-      <w:r>
-        <w:t xml:space="preserve">s progress of their portion of the project. </w:t>
-      </w:r>
-      <w:r>
-        <w:t xml:space="preserve">When a team member completes a user story, the code will be committed to GitHub with a detailed commit message and the rest of the team will be notified via automated message from GitHub to Slack. </w:t>
-      </w:r>
-      <w:r>
-        <w:t xml:space="preserve">If a member forgets to post progress, any member can send an inquiry </w:t>
-      </w:r>
-      <w:r>
-        <w:t>message</w:t>
-      </w:r>
-      <w:r>
-        <w:t xml:space="preserve"> to the person who forgot. If the </w:t>
-      </w:r>
-      <w:r>
-        <w:t>message is not responded to in 24</w:t>
-      </w:r>
-      <w:r>
-        <w:t xml:space="preserve"> hours,</w:t>
-      </w:r>
-      <w:r>
-        <w:t xml:space="preserve"> an email will be sent to the Rock detailing the situation</w:t>
-      </w:r>
-      <w:r>
-        <w:t>.</w:t>
-      </w:r>
-      <w:r>
-        <w:t xml:space="preserve"> The other members of the team will discuss allocation of the absent member’s tasks.</w:t>
-      </w:r>
-      <w:r>
-        <w:t xml:space="preserve"> If the member has a good reason for not responding, it will be taken into consideration as to whether there will be disciplinary action; otherwise it will be an immediate minor offense.</w:t>
-      </w:r>
-      <w:r>
-        <w:t xml:space="preserve"> If a member will be out of contact for more than 24 hours, the group must be alerted via a message in Slack. </w:t>
-      </w:r>
-      <w:r>
-        <w:t xml:space="preserve"> </w:t>
-      </w:r>
-      <w:r>
-        <w:t>If a m</w:t>
-      </w:r>
-      <w:r>
-        <w:t xml:space="preserve">ember is having problems with their portion of the work, they should let the rest of the group knew immediately so they can </w:t>
-      </w:r>
-      <w:r>
-        <w:t>receive</w:t>
-      </w:r>
-      <w:r>
-        <w:t xml:space="preserve"> any needed help as soon as possible. </w:t>
       </w:r>
     </w:p>
     <w:p>
@@ -625,33 +564,50 @@
         <w:pStyle w:val="NormalWeb"/>
         <w:numPr>
           <w:ilvl w:val="0"/>
-          <w:numId w:val="4"/>
+          <w:numId w:val="16"/>
         </w:numPr>
       </w:pPr>
       <w:r>
         <w:rPr>
           <w:rFonts w:ascii="Times New Roman,Bold" w:hAnsi="Times New Roman,Bold"/>
         </w:rPr>
-        <w:t>Group communication on tardiness/missed meetings and meeting information:</w:t>
-      </w:r>
-      <w:r>
-        <w:rPr>
-          <w:rFonts w:ascii="Times New Roman,Bold" w:hAnsi="Times New Roman,Bold"/>
-        </w:rPr>
-        <w:br/>
-      </w:r>
-      <w:r>
-        <w:t xml:space="preserve">If a member has prior knowledge of a missed meeting or tardiness of a day or </w:t>
-      </w:r>
-      <w:r>
-        <w:t xml:space="preserve">more, that </w:t>
+        <w:t>Workflow:</w:t>
+      </w:r>
+      <w:r>
+        <w:rPr>
+          <w:rFonts w:ascii="Times New Roman,Bold" w:hAnsi="Times New Roman,Bold"/>
+        </w:rPr>
+        <w:br/>
+        <w:t xml:space="preserve"> </w:t>
+      </w:r>
+      <w:r>
+        <w:br/>
       </w:r>
       <w:r>
         <w:lastRenderedPageBreak/>
-        <w:t xml:space="preserve">member shall send a message to the Slack group. </w:t>
-      </w:r>
-      <w:r>
-        <w:t xml:space="preserve">Failure to do so more than once will result in a minor offense. </w:t>
+        <w:t>Members of the team will keep an open line of communication via Discord. This communication should include a simple update on one’s progress of their portion of the project. When a team member completes a user story, the code will be committed to GitHub to a temporary branch with a detailed commit message and the rest of the team will be notified via automated message from GitHub to Discord. Once the code is committed to GitHub, the team member will create a merge request. The other members of the team will then look at the merge request and review the code. If the code is deemed satisfactory and given a thumbs up by at least 2 other team members, then the original team member or a team member who has given at least the 2</w:t>
+      </w:r>
+      <w:r>
+        <w:rPr>
+          <w:vertAlign w:val="superscript"/>
+        </w:rPr>
+        <w:t>nd</w:t>
+      </w:r>
+      <w:r>
+        <w:t xml:space="preserve"> thumbs up, can merge the code into the master branch.  If the code is not satisfactory, the review should add a comment to the merge request detailing what needs to be fixed. The original developer will make changes to remedy the problem and push another commit to the same temporary branch. The code review process will repeat until 2 thumbs up are received on the merge request.</w:t>
+      </w:r>
+      <w:r>
+        <w:br/>
+      </w:r>
+      <w:r>
+        <w:br/>
+        <w:t>If a member forgets to post progress, any member can send an inquiry message to the person who forgot. If the message is not responded to in 24 hours, an email will be sent to the Rock detailing the situation. The other members of the team will discuss allocation of the absent member’s tasks. If the member has a good reason for not responding, it will be taken into consideration as to whether there will be disciplinary action; otherwise it will be an immediate minor offense. If a member will be out of contact for more than 24 hours, the group must be alerted via a message in Discord.  If a member is having problems with their portion of the work, they should let the rest of the group knew immediately so they can receive any needed help as soon as possible.</w:t>
+      </w:r>
+      <w:r>
+        <w:br/>
+      </w:r>
+      <w:r>
+        <w:br/>
       </w:r>
       <w:r>
         <w:br/>
@@ -662,23 +618,29 @@
         <w:pStyle w:val="NormalWeb"/>
         <w:numPr>
           <w:ilvl w:val="0"/>
-          <w:numId w:val="4"/>
+          <w:numId w:val="16"/>
         </w:numPr>
       </w:pPr>
       <w:r>
         <w:rPr>
           <w:rFonts w:ascii="Times New Roman,Bold" w:hAnsi="Times New Roman,Bold"/>
         </w:rPr>
-        <w:t>Communication ethics:</w:t>
-      </w:r>
-      <w:r>
-        <w:rPr>
-          <w:rFonts w:ascii="Times New Roman,Bold" w:hAnsi="Times New Roman,Bold"/>
-        </w:rPr>
-        <w:br/>
-      </w:r>
-      <w:r>
-        <w:t xml:space="preserve">There shall be an understanding among group members that all opinions or input by any individual member is valued and will be respected, even if disagreed with. People and/or their opinions shall not in any way be degraded or dismissed but all opinions shall have equal consideration. If a member feels his opinions are being rejected without good reason, he has a right to bring it up to the group leader and/or the group. The group will then discuss the situation and either reconsider their opinions, or make a case as to why the members opinions are not being used. If there is such a disagreement, the note taker or agenda maker will record the situation as well as the member who feels disregarded. If this situation happens more than three times the member has a right to go to the TA and state their case. If the problem is not solved by the TA, the opportunity is then open to state their case to Rock. </w:t>
+        <w:t>Group communication on tardiness/missed meetings and meeting information:</w:t>
+      </w:r>
+      <w:r>
+        <w:rPr>
+          <w:rFonts w:ascii="Times New Roman,Bold" w:hAnsi="Times New Roman,Bold"/>
+        </w:rPr>
+        <w:br/>
+      </w:r>
+      <w:r>
+        <w:rPr>
+          <w:rFonts w:ascii="Times New Roman,Bold" w:hAnsi="Times New Roman,Bold"/>
+        </w:rPr>
+        <w:br/>
+      </w:r>
+      <w:r>
+        <w:t xml:space="preserve">If a member has prior knowledge of a missed meeting or tardiness of a day or more, that member shall send a message to the Discord group. Failure to do so more than once will result in a minor offense. </w:t>
       </w:r>
       <w:r>
         <w:br/>
@@ -689,37 +651,36 @@
         <w:pStyle w:val="NormalWeb"/>
         <w:numPr>
           <w:ilvl w:val="0"/>
-          <w:numId w:val="4"/>
+          <w:numId w:val="16"/>
         </w:numPr>
       </w:pPr>
       <w:r>
         <w:rPr>
           <w:rFonts w:ascii="Times New Roman,Bold" w:hAnsi="Times New Roman,Bold"/>
         </w:rPr>
-        <w:t>Group structure:</w:t>
-      </w:r>
-      <w:r>
-        <w:rPr>
-          <w:rFonts w:ascii="Times New Roman,Bold" w:hAnsi="Times New Roman,Bold"/>
-        </w:rPr>
-        <w:br/>
-      </w:r>
-      <w:r>
-        <w:t>The group shall have the following roles to help the group be more efficient:</w:t>
-      </w:r>
-      <w:r>
-        <w:br/>
-      </w:r>
-      <w:r>
-        <w:t>King – Orchestrates the overall flow of the project, helping the team make consistent progress. Ensures that all members have a task to complete and no hinderances to completing that task.</w:t>
-      </w:r>
-      <w:r>
-        <w:br/>
-        <w:t>Scribe – This role takes notes on meetings and posts them to the appropriate repository.</w:t>
-      </w:r>
-      <w:r>
-        <w:br/>
-        <w:t xml:space="preserve">If any member in a role does not follow through with his responsibilities on multiple occasions or if for some reason a member is not able to perform their duties, they shall be replaced by group decision. </w:t>
+        <w:t>Communication ethics:</w:t>
+      </w:r>
+      <w:r>
+        <w:rPr>
+          <w:rFonts w:ascii="Times New Roman,Bold" w:hAnsi="Times New Roman,Bold"/>
+        </w:rPr>
+        <w:br/>
+      </w:r>
+      <w:r>
+        <w:rPr>
+          <w:rFonts w:ascii="Times New Roman,Bold" w:hAnsi="Times New Roman,Bold"/>
+        </w:rPr>
+        <w:br/>
+      </w:r>
+      <w:r>
+        <w:t xml:space="preserve">There shall be an understanding among group members that all opinions or input by any individual member is valued and will be respected, even if disagreed with. People and/or their opinions shall not in any way be degraded or dismissed but all opinions shall have equal consideration. If a member feels his opinions are being rejected without good reason, he has a right to bring it up to the group leader and/or the group. The group will then discuss the situation and either reconsider their opinions or make a case as to why the members opinions are not being used. If there is such a disagreement, the note taker or agenda maker will record the situation as well as the member who feels disregarded. If this situation happens more than three times the member has a right to go to the TA and state their case. If the problem is not solved by the TA, the member is then able to state </w:t>
+      </w:r>
+      <w:r>
+        <w:lastRenderedPageBreak/>
+        <w:t xml:space="preserve">their case to Rock. </w:t>
+      </w:r>
+      <w:r>
+        <w:br/>
       </w:r>
     </w:p>
     <w:p>
@@ -727,32 +688,65 @@
         <w:pStyle w:val="NormalWeb"/>
         <w:numPr>
           <w:ilvl w:val="0"/>
-          <w:numId w:val="5"/>
+          <w:numId w:val="16"/>
         </w:numPr>
       </w:pPr>
       <w:r>
         <w:rPr>
           <w:rFonts w:ascii="Times New Roman,Bold" w:hAnsi="Times New Roman,Bold"/>
         </w:rPr>
-        <w:t>Decision making:</w:t>
-      </w:r>
-      <w:r>
-        <w:rPr>
-          <w:rFonts w:ascii="Times New Roman,Bold" w:hAnsi="Times New Roman,Bold"/>
-        </w:rPr>
-        <w:br/>
-      </w:r>
-      <w:r>
-        <w:t>Any decisions which need to be made about the project, project direction or disciplinary action will be made by a majority vote.</w:t>
-      </w:r>
-      <w:r>
-        <w:t xml:space="preserve"> If a decision cannot be made in a timely fashion, the current King of the team will have the deciding authority.</w:t>
-      </w:r>
-      <w:r>
-        <w:t xml:space="preserve"> Any decisions about delegation will be covered in part six. </w:t>
-      </w:r>
-      <w:r>
-        <w:br/>
+        <w:t>Group structure:</w:t>
+      </w:r>
+      <w:r>
+        <w:rPr>
+          <w:rFonts w:ascii="Times New Roman,Bold" w:hAnsi="Times New Roman,Bold"/>
+        </w:rPr>
+        <w:br/>
+      </w:r>
+      <w:r>
+        <w:rPr>
+          <w:rFonts w:ascii="Times New Roman,Bold" w:hAnsi="Times New Roman,Bold"/>
+        </w:rPr>
+        <w:br/>
+      </w:r>
+      <w:r>
+        <w:t>The group shall have the following roles to help the group be more efficient:</w:t>
+      </w:r>
+      <w:r>
+        <w:br/>
+      </w:r>
+      <w:r>
+        <w:br/>
+        <w:t>King (Scrum Master) – Orchestrates the overall flow of the project, helping the team make consistent progress. Ensures that all members have a task to complete and no hinderances to completing that task.</w:t>
+      </w:r>
+      <w:r>
+        <w:br/>
+      </w:r>
+      <w:r>
+        <w:br/>
+        <w:t>Scribe – This role takes notes on meetings and posts them to the appropriate repository.</w:t>
+      </w:r>
+      <w:r>
+        <w:br/>
+        <w:t>If any member in a role does not follow through with his responsibilities on multiple occasions or if for some reason a member is not able to perform their duties, they shall be replaced by group decision.</w:t>
+      </w:r>
+    </w:p>
+    <w:p>
+      <w:pPr>
+        <w:pStyle w:val="NormalWeb"/>
+        <w:ind w:left="720"/>
+      </w:pPr>
+      <w:r>
+        <w:t>Serf – A developer without one of the above roles.</w:t>
+      </w:r>
+    </w:p>
+    <w:p>
+      <w:pPr>
+        <w:pStyle w:val="NormalWeb"/>
+        <w:ind w:left="720"/>
+      </w:pPr>
+      <w:r>
+        <w:t>The role schedule will be decided during the first of the weekly meetings and will rotate every week.</w:t>
       </w:r>
     </w:p>
     <w:p>
@@ -760,43 +754,32 @@
         <w:pStyle w:val="NormalWeb"/>
         <w:numPr>
           <w:ilvl w:val="0"/>
-          <w:numId w:val="5"/>
+          <w:numId w:val="16"/>
         </w:numPr>
       </w:pPr>
       <w:r>
         <w:rPr>
           <w:rFonts w:ascii="Times New Roman,Bold" w:hAnsi="Times New Roman,Bold"/>
         </w:rPr>
-        <w:t>Group decisions on delegation:</w:t>
-      </w:r>
-      <w:r>
-        <w:rPr>
-          <w:rFonts w:ascii="Times New Roman,Bold" w:hAnsi="Times New Roman,Bold"/>
-        </w:rPr>
-        <w:br/>
-      </w:r>
-      <w:r>
-        <w:t>Each</w:t>
-      </w:r>
-      <w:r>
-        <w:t xml:space="preserve"> group member has the opportunity to volunteer for the task he may want. If a group member doe</w:t>
-      </w:r>
-      <w:r>
-        <w:t>s not volunteer for a task, the tasks will be discussed and one will be assigned based on the sentiment of the discussion, with the King having the final ruling</w:t>
-      </w:r>
-      <w:r>
-        <w:t xml:space="preserve">. If a group member feels the portion of responsibility is unfair, they may voice their concern and state a reason why. If a majority of the group feels this member is correct, the responsibilities will be reformed and the delegation process will start again. </w:t>
-      </w:r>
-    </w:p>
-    <w:p>
-      <w:pPr>
-        <w:pStyle w:val="NormalWeb"/>
-      </w:pPr>
-      <w:r>
-        <w:rPr>
-          <w:rFonts w:ascii="Times New Roman,Bold" w:hAnsi="Times New Roman,Bold"/>
-        </w:rPr>
-        <w:t xml:space="preserve">Group participation and work quality </w:t>
+        <w:t>Decision making:</w:t>
+      </w:r>
+      <w:r>
+        <w:rPr>
+          <w:rFonts w:ascii="Times New Roman,Bold" w:hAnsi="Times New Roman,Bold"/>
+        </w:rPr>
+        <w:br/>
+      </w:r>
+      <w:r>
+        <w:rPr>
+          <w:rFonts w:ascii="Times New Roman,Bold" w:hAnsi="Times New Roman,Bold"/>
+        </w:rPr>
+        <w:br/>
+      </w:r>
+      <w:r>
+        <w:t xml:space="preserve">Any decisions which need to be made about the project, project direction or disciplinary action will be made by a majority vote. If a decision cannot be made in a timely fashion, the current King of the team will have the deciding authority. Any decisions about delegation will be covered in part six. </w:t>
+      </w:r>
+      <w:r>
+        <w:br/>
       </w:r>
     </w:p>
     <w:p>
@@ -804,45 +787,40 @@
         <w:pStyle w:val="NormalWeb"/>
         <w:numPr>
           <w:ilvl w:val="0"/>
-          <w:numId w:val="6"/>
+          <w:numId w:val="16"/>
         </w:numPr>
       </w:pPr>
       <w:r>
         <w:rPr>
           <w:rFonts w:ascii="Times New Roman,Bold" w:hAnsi="Times New Roman,Bold"/>
         </w:rPr>
-        <w:t>Group participation:</w:t>
-      </w:r>
-      <w:r>
-        <w:rPr>
-          <w:rFonts w:ascii="Times New Roman,Bold" w:hAnsi="Times New Roman,Bold"/>
-        </w:rPr>
-        <w:br/>
-      </w:r>
-      <w:r>
-        <w:t>If a group member isn’</w:t>
-      </w:r>
-      <w:r>
-        <w:t>t participating or is over pa</w:t>
-      </w:r>
-      <w:r>
-        <w:t>rticipating it will be the King’s</w:t>
-      </w:r>
-      <w:r>
-        <w:t xml:space="preserve"> responsibility to politely ask the member to share either more or less</w:t>
-      </w:r>
-      <w:r>
-        <w:t xml:space="preserve"> based on the situation. If a team member</w:t>
-      </w:r>
-      <w:r>
-        <w:t xml:space="preserve"> is asked to share what they think or is asked to give others a </w:t>
-      </w:r>
-      <w:r>
-        <w:lastRenderedPageBreak/>
-        <w:t xml:space="preserve">chance to share, but they do not, and their under or over sharing is blocking the flow of the meeting, then by group decision it may be considered a minor offense. </w:t>
-      </w:r>
-      <w:r>
-        <w:br/>
+        <w:t>Group decisions on delegation:</w:t>
+      </w:r>
+      <w:r>
+        <w:rPr>
+          <w:rFonts w:ascii="Times New Roman,Bold" w:hAnsi="Times New Roman,Bold"/>
+        </w:rPr>
+        <w:br/>
+      </w:r>
+      <w:r>
+        <w:rPr>
+          <w:rFonts w:ascii="Times New Roman,Bold" w:hAnsi="Times New Roman,Bold"/>
+        </w:rPr>
+        <w:br/>
+      </w:r>
+      <w:r>
+        <w:t xml:space="preserve">Each group member can volunteer for the task he may want. If a group member does not volunteer for a task, the tasks will be discussed, and one will be assigned based on the sentiment of the discussion, with the King having the final ruling. If a group member feels the portion of responsibility is unfair, they may voice their concern and state a reason why. If most of the group feels this member is correct, the responsibilities will be reformed, and the delegation process will start again. </w:t>
+      </w:r>
+    </w:p>
+    <w:p>
+      <w:pPr>
+        <w:pStyle w:val="NormalWeb"/>
+      </w:pPr>
+      <w:r>
+        <w:rPr>
+          <w:rFonts w:ascii="Times New Roman,Bold" w:hAnsi="Times New Roman,Bold"/>
+        </w:rPr>
+        <w:t xml:space="preserve">Group participation and work quality </w:t>
       </w:r>
     </w:p>
     <w:p>
@@ -850,23 +828,32 @@
         <w:pStyle w:val="NormalWeb"/>
         <w:numPr>
           <w:ilvl w:val="0"/>
-          <w:numId w:val="6"/>
+          <w:numId w:val="17"/>
         </w:numPr>
       </w:pPr>
       <w:r>
         <w:rPr>
           <w:rFonts w:ascii="Times New Roman,Bold" w:hAnsi="Times New Roman,Bold"/>
         </w:rPr>
-        <w:t>Work not up to standard:</w:t>
-      </w:r>
-      <w:r>
-        <w:rPr>
-          <w:rFonts w:ascii="Times New Roman,Bold" w:hAnsi="Times New Roman,Bold"/>
-        </w:rPr>
-        <w:br/>
-      </w:r>
-      <w:r>
-        <w:t xml:space="preserve">Group standards, regarding quality and timeliness of work, are important to uphold if we aim to succeed as a group. With goal 2 in mind we should always be putting forth the effort necessary to submit our best work. However, if there is a problem it should be handled in the following manner. It is understandable that at some point in this project someone may not be able to put in the time or effort necessary to meet group standards. If that should happen he must notify the group as soon as possible so the task can be redistributed, using the system established in group decisions and delegation, and the group can continue functioning at its highest level. If he continues to repeat this behavior it may result in a minor or major offence depending on the severity. In any case a minor offence must be given to the individual, for this action, before a major offence can be. At some point the group may seize to offer work to him as he is untrustworthy at that point. However, a group member may be able to redeem himself. If said member continues to perform above expectations for at least two weeks he shall be returned to full member status by way of this clause. </w:t>
+        <w:t>Group participation:</w:t>
+      </w:r>
+      <w:r>
+        <w:rPr>
+          <w:rFonts w:ascii="Times New Roman,Bold" w:hAnsi="Times New Roman,Bold"/>
+        </w:rPr>
+        <w:br/>
+      </w:r>
+      <w:r>
+        <w:rPr>
+          <w:rFonts w:ascii="Times New Roman,Bold" w:hAnsi="Times New Roman,Bold"/>
+        </w:rPr>
+        <w:br/>
+      </w:r>
+      <w:r>
+        <w:t xml:space="preserve">If a group member isn’t participating or is over-participating it will be the King’s responsibility to politely ask the member to share more information on the situation. If a team member is asked to share what they think or is asked to give others a chance to share, but they do not, and their under or over sharing is blocking the flow of the meeting, then by group decision it may be considered a minor offense. </w:t>
+      </w:r>
+      <w:r>
+        <w:br/>
       </w:r>
     </w:p>
     <w:p>
@@ -874,29 +861,30 @@
         <w:pStyle w:val="NormalWeb"/>
         <w:numPr>
           <w:ilvl w:val="0"/>
-          <w:numId w:val="7"/>
+          <w:numId w:val="17"/>
         </w:numPr>
       </w:pPr>
       <w:r>
         <w:rPr>
           <w:rFonts w:ascii="Times New Roman,Bold" w:hAnsi="Times New Roman,Bold"/>
         </w:rPr>
-        <w:t>Group members unprepared:</w:t>
-      </w:r>
-      <w:r>
-        <w:rPr>
-          <w:rFonts w:ascii="Times New Roman,Bold" w:hAnsi="Times New Roman,Bold"/>
-        </w:rPr>
-        <w:br/>
-      </w:r>
-      <w:r>
-        <w:t>It is understood that people are busy with other classes and school work. If by group consciousness it is obvious that a member is unprepared for a meeting, and their unpreparedness creates a hindrance to the group and project, then disciplinary action will have to take place. Unpreparedness of this form will immediately result in a warning then a minor offence hereafter.</w:t>
-      </w:r>
-      <w:r>
-        <w:br/>
-      </w:r>
-      <w:r>
-        <w:t xml:space="preserve"> </w:t>
+        <w:lastRenderedPageBreak/>
+        <w:t>Work not up to standard:</w:t>
+      </w:r>
+      <w:r>
+        <w:rPr>
+          <w:rFonts w:ascii="Times New Roman,Bold" w:hAnsi="Times New Roman,Bold"/>
+        </w:rPr>
+        <w:br/>
+      </w:r>
+      <w:r>
+        <w:rPr>
+          <w:rFonts w:ascii="Times New Roman,Bold" w:hAnsi="Times New Roman,Bold"/>
+        </w:rPr>
+        <w:br/>
+      </w:r>
+      <w:r>
+        <w:t xml:space="preserve">Group standards, regarding quality and timeliness of work, are important to uphold if we aim to succeed as a group. With goal 2 in mind we should always be putting forth the effort necessary to submit our best work. However, if there is a problem it should be handled in the following manner. It is understandable that at some point in this project someone may not be able to put in the time or effort necessary to meet group standards. If that should happen he must notify the group as soon as possible so the task can be redistributed, using the system established in group decisions and delegation, and the group can continue functioning at its highest level. If he continues to repeat this behavior it may result in a minor or major offence depending on the severity. In any case a minor offence must be given to the individual, for this action, before a major offence can be. At some point the group may seize to offer work to him as he is untrustworthy at that point. However, a group member may be able to redeem himself. If said member continues to perform above expectations for at least two weeks he shall be returned to full member status by way of this clause. </w:t>
       </w:r>
     </w:p>
     <w:p>
@@ -904,40 +892,33 @@
         <w:pStyle w:val="NormalWeb"/>
         <w:numPr>
           <w:ilvl w:val="0"/>
-          <w:numId w:val="7"/>
+          <w:numId w:val="18"/>
         </w:numPr>
       </w:pPr>
       <w:r>
         <w:rPr>
           <w:rFonts w:ascii="Times New Roman,Bold" w:hAnsi="Times New Roman,Bold"/>
         </w:rPr>
-        <w:t>Workload too heavy:</w:t>
-      </w:r>
-      <w:r>
-        <w:rPr>
-          <w:rFonts w:ascii="Times New Roman,Bold" w:hAnsi="Times New Roman,Bold"/>
-        </w:rPr>
-        <w:br/>
-      </w:r>
-      <w:r>
-        <w:t>If with the time restraints and number of group members actively participating is not sufficient enough to complete the task, a plea of mercy will be sent to the Rock via email and in person which logs the details of the amount of work to be done, the status of</w:t>
-      </w:r>
-      <w:r>
-        <w:t xml:space="preserve"> how far we are, and why we can’</w:t>
-      </w:r>
-      <w:r>
-        <w:t xml:space="preserve">t complete it in that time period. </w:t>
-      </w:r>
-    </w:p>
-    <w:p>
-      <w:pPr>
-        <w:pStyle w:val="NormalWeb"/>
-      </w:pPr>
-      <w:r>
-        <w:rPr>
-          <w:rFonts w:ascii="Times New Roman,Bold" w:hAnsi="Times New Roman,Bold"/>
-        </w:rPr>
-        <w:t xml:space="preserve">Disciplinary Procedures: </w:t>
+        <w:t>Group members unprepared:</w:t>
+      </w:r>
+      <w:r>
+        <w:rPr>
+          <w:rFonts w:ascii="Times New Roman,Bold" w:hAnsi="Times New Roman,Bold"/>
+        </w:rPr>
+        <w:br/>
+      </w:r>
+      <w:r>
+        <w:rPr>
+          <w:rFonts w:ascii="Times New Roman,Bold" w:hAnsi="Times New Roman,Bold"/>
+        </w:rPr>
+        <w:br/>
+      </w:r>
+      <w:r>
+        <w:t>It is understood that people are busy with other classes and school work. If by group consciousness it is obvious that a member is unprepared for a meeting, and their unpreparedness creates a hindrance to the group and project, then disciplinary action will have to take place. Unpreparedness of this form will immediately result in a warning then a minor offence hereafter.</w:t>
+      </w:r>
+      <w:r>
+        <w:br/>
+        <w:t xml:space="preserve"> </w:t>
       </w:r>
     </w:p>
     <w:p>
@@ -945,26 +926,40 @@
         <w:pStyle w:val="NormalWeb"/>
         <w:numPr>
           <w:ilvl w:val="0"/>
-          <w:numId w:val="8"/>
+          <w:numId w:val="18"/>
         </w:numPr>
       </w:pPr>
       <w:r>
         <w:rPr>
           <w:rFonts w:ascii="Times New Roman,Bold" w:hAnsi="Times New Roman,Bold"/>
         </w:rPr>
-        <w:t>Regarding disciplinary actions:</w:t>
-      </w:r>
-      <w:r>
-        <w:rPr>
-          <w:rFonts w:ascii="Times New Roman,Bold" w:hAnsi="Times New Roman,Bold"/>
-        </w:rPr>
-        <w:br/>
-      </w:r>
-      <w:r>
-        <w:t xml:space="preserve">Any disciplinary action to be administered can be overridden by group conscience, if decided by a majority vote. </w:t>
-      </w:r>
-      <w:r>
-        <w:br/>
+        <w:t>Workload too heavy:</w:t>
+      </w:r>
+      <w:r>
+        <w:rPr>
+          <w:rFonts w:ascii="Times New Roman,Bold" w:hAnsi="Times New Roman,Bold"/>
+        </w:rPr>
+        <w:br/>
+      </w:r>
+      <w:r>
+        <w:rPr>
+          <w:rFonts w:ascii="Times New Roman,Bold" w:hAnsi="Times New Roman,Bold"/>
+        </w:rPr>
+        <w:br/>
+      </w:r>
+      <w:r>
+        <w:t xml:space="preserve">If with the time restraints and number of group members actively participating is not sufficient enough to complete the task, a plea of mercy will be sent to the Rock via email and in person which logs the details of the amount of work to be done, the status of how far we are, and why we can’t complete it in that time period. </w:t>
+      </w:r>
+    </w:p>
+    <w:p>
+      <w:pPr>
+        <w:pStyle w:val="NormalWeb"/>
+      </w:pPr>
+      <w:r>
+        <w:rPr>
+          <w:rFonts w:ascii="Times New Roman,Bold" w:hAnsi="Times New Roman,Bold"/>
+        </w:rPr>
+        <w:t xml:space="preserve">Disciplinary Procedures: </w:t>
       </w:r>
     </w:p>
     <w:p>
@@ -972,23 +967,29 @@
         <w:pStyle w:val="NormalWeb"/>
         <w:numPr>
           <w:ilvl w:val="0"/>
-          <w:numId w:val="8"/>
+          <w:numId w:val="19"/>
         </w:numPr>
       </w:pPr>
       <w:r>
         <w:rPr>
           <w:rFonts w:ascii="Times New Roman,Bold" w:hAnsi="Times New Roman,Bold"/>
         </w:rPr>
-        <w:t>Disciplinary Log:</w:t>
-      </w:r>
-      <w:r>
-        <w:rPr>
-          <w:rFonts w:ascii="Times New Roman,Bold" w:hAnsi="Times New Roman,Bold"/>
-        </w:rPr>
-        <w:br/>
-      </w:r>
-      <w:r>
-        <w:t xml:space="preserve">The note taker will be responsible for logging any information on offenses committed by any member. This report will be sent out with the meeting notes every week so each member knows where they stand. </w:t>
+        <w:t>Regarding disciplinary actions:</w:t>
+      </w:r>
+      <w:r>
+        <w:rPr>
+          <w:rFonts w:ascii="Times New Roman,Bold" w:hAnsi="Times New Roman,Bold"/>
+        </w:rPr>
+        <w:br/>
+      </w:r>
+      <w:r>
+        <w:rPr>
+          <w:rFonts w:ascii="Times New Roman,Bold" w:hAnsi="Times New Roman,Bold"/>
+        </w:rPr>
+        <w:br/>
+      </w:r>
+      <w:r>
+        <w:t>Any disciplinary action to be administered can be overridden by group conscience, if decided by a majority vote. Tie votes will be decided by the current King.</w:t>
       </w:r>
       <w:r>
         <w:br/>
@@ -999,42 +1000,29 @@
         <w:pStyle w:val="NormalWeb"/>
         <w:numPr>
           <w:ilvl w:val="0"/>
-          <w:numId w:val="8"/>
+          <w:numId w:val="19"/>
         </w:numPr>
       </w:pPr>
       <w:r>
         <w:rPr>
           <w:rFonts w:ascii="Times New Roman,Bold" w:hAnsi="Times New Roman,Bold"/>
         </w:rPr>
-        <w:t>Minor Group Offence:</w:t>
-      </w:r>
-      <w:r>
-        <w:rPr>
-          <w:rFonts w:ascii="Times New Roman,Bold" w:hAnsi="Times New Roman,Bold"/>
-        </w:rPr>
-        <w:br/>
-      </w:r>
-      <w:r>
-        <w:t>A minor group offence can occur for breaking indicated statutes of the charter. Minor offences require the offender to be labeled</w:t>
-      </w:r>
-      <w:r>
-        <w:t xml:space="preserve"> as “Jester”</w:t>
-      </w:r>
-      <w:r>
-        <w:t xml:space="preserve"> for their stupidity. A record of the </w:t>
-      </w:r>
-      <w:r>
-        <w:lastRenderedPageBreak/>
-        <w:t xml:space="preserve">minor offence and when </w:t>
-      </w:r>
-      <w:r>
-        <w:t>it occurred will</w:t>
-      </w:r>
-      <w:r>
-        <w:t xml:space="preserve"> be recorded by </w:t>
-      </w:r>
-      <w:r>
-        <w:t>the group assigned note taker.</w:t>
+        <w:t>Disciplinary Log:</w:t>
+      </w:r>
+      <w:r>
+        <w:rPr>
+          <w:rFonts w:ascii="Times New Roman,Bold" w:hAnsi="Times New Roman,Bold"/>
+        </w:rPr>
+        <w:br/>
+      </w:r>
+      <w:r>
+        <w:rPr>
+          <w:rFonts w:ascii="Times New Roman,Bold" w:hAnsi="Times New Roman,Bold"/>
+        </w:rPr>
+        <w:br/>
+      </w:r>
+      <w:r>
+        <w:t xml:space="preserve">The note taker will be responsible for logging any information on offenses committed by any member. This report will be sent out with the meeting notes every week so each member knows where they stand. </w:t>
       </w:r>
       <w:r>
         <w:br/>
@@ -1045,41 +1033,30 @@
         <w:pStyle w:val="NormalWeb"/>
         <w:numPr>
           <w:ilvl w:val="0"/>
-          <w:numId w:val="8"/>
+          <w:numId w:val="19"/>
         </w:numPr>
       </w:pPr>
       <w:r>
         <w:rPr>
           <w:rFonts w:ascii="Times New Roman,Bold" w:hAnsi="Times New Roman,Bold"/>
         </w:rPr>
-        <w:t>Major Group Offence:</w:t>
-      </w:r>
-      <w:r>
-        <w:rPr>
-          <w:rFonts w:ascii="Times New Roman,Bold" w:hAnsi="Times New Roman,Bold"/>
-        </w:rPr>
-        <w:br/>
-      </w:r>
-      <w:r>
-        <w:t>A major group offence can occur by breaking indicated statutes of the charter, or for accumulation of 3 or more minor offences. Major offences require that the offender be labeled as</w:t>
-      </w:r>
-      <w:r>
-        <w:t xml:space="preserve"> “The Town Drunk”</w:t>
-      </w:r>
-      <w:r>
-        <w:t xml:space="preserve"> for his treachery. </w:t>
-      </w:r>
-      <w:r>
-        <w:t xml:space="preserve">The Town Drunk </w:t>
-      </w:r>
-      <w:r>
-        <w:t>is on probation and his probation status</w:t>
-      </w:r>
-      <w:r>
-        <w:t xml:space="preserve"> is to be clearly documented </w:t>
-      </w:r>
-      <w:r>
-        <w:t>including a detailed description of his offence.</w:t>
+        <w:lastRenderedPageBreak/>
+        <w:t>Minor Group Offence:</w:t>
+      </w:r>
+      <w:r>
+        <w:rPr>
+          <w:rFonts w:ascii="Times New Roman,Bold" w:hAnsi="Times New Roman,Bold"/>
+        </w:rPr>
+        <w:br/>
+      </w:r>
+      <w:r>
+        <w:rPr>
+          <w:rFonts w:ascii="Times New Roman,Bold" w:hAnsi="Times New Roman,Bold"/>
+        </w:rPr>
+        <w:br/>
+      </w:r>
+      <w:r>
+        <w:t>A minor group offence can occur for breaking indicated statutes of the charter. Minor offences require the offender to be labeled as “Jester” for their stupidity. A record of the minor offence and when it occurred will be recorded by the group assigned note taker.</w:t>
       </w:r>
       <w:r>
         <w:br/>
@@ -1090,13 +1067,68 @@
         <w:pStyle w:val="NormalWeb"/>
         <w:numPr>
           <w:ilvl w:val="0"/>
-          <w:numId w:val="8"/>
+          <w:numId w:val="19"/>
         </w:numPr>
       </w:pPr>
       <w:r>
         <w:rPr>
           <w:rFonts w:ascii="Times New Roman,Bold" w:hAnsi="Times New Roman,Bold"/>
         </w:rPr>
+        <w:t>Major Group Offence:</w:t>
+      </w:r>
+      <w:r>
+        <w:rPr>
+          <w:rFonts w:ascii="Times New Roman,Bold" w:hAnsi="Times New Roman,Bold"/>
+        </w:rPr>
+        <w:br/>
+      </w:r>
+      <w:r>
+        <w:rPr>
+          <w:rFonts w:ascii="Times New Roman,Bold" w:hAnsi="Times New Roman,Bold"/>
+        </w:rPr>
+        <w:br/>
+      </w:r>
+      <w:r>
+        <w:t>A major group offence can occur by breaking indicated statutes of the charter, or for accumulation of 3 or more minor offences. Major offences require that the offender be labeled as “The Town Drunk” for his treachery. The Town Drunk is on probation and his probation status is to be clearly documented including a detailed description of his offence.</w:t>
+      </w:r>
+      <w:r>
+        <w:br/>
+      </w:r>
+    </w:p>
+    <w:p>
+      <w:pPr>
+        <w:pStyle w:val="NormalWeb"/>
+        <w:numPr>
+          <w:ilvl w:val="0"/>
+          <w:numId w:val="19"/>
+        </w:numPr>
+      </w:pPr>
+      <w:r>
+        <w:t>Probation:</w:t>
+      </w:r>
+      <w:r>
+        <w:br/>
+      </w:r>
+      <w:r>
+        <w:br/>
+        <w:t>When a team member is placed on probation, any offences committed by that team member during his/her probation period will be counted as 2 offences of equal type. If 3 weeks have passed since a team member was put on probation and they have not committed any offenses during that time, they will be taken off probation.</w:t>
+      </w:r>
+      <w:r>
+        <w:br/>
+      </w:r>
+    </w:p>
+    <w:p>
+      <w:pPr>
+        <w:pStyle w:val="NormalWeb"/>
+        <w:numPr>
+          <w:ilvl w:val="0"/>
+          <w:numId w:val="19"/>
+        </w:numPr>
+      </w:pPr>
+      <w:r>
+        <w:rPr>
+          <w:rFonts w:ascii="Times New Roman,Bold" w:hAnsi="Times New Roman,Bold"/>
+        </w:rPr>
         <w:t>Punishment and Dismissal:</w:t>
       </w:r>
       <w:r>
@@ -1106,7 +1138,13 @@
         <w:br/>
       </w:r>
       <w:r>
-        <w:t xml:space="preserve">A group member committing enough minor and major offences will finally be referred to punishment and dismissal and will be given over to review by the TA and governing bodies (the Rock). An email describing the offences leading up to punishment and dismissal will be displayed along with testimonies from at least 2 other group members and a log of offenses. If available, the offending members work will be confiscated and termed as “belonging to the group”. </w:t>
+        <w:rPr>
+          <w:rFonts w:ascii="Times New Roman,Bold" w:hAnsi="Times New Roman,Bold"/>
+        </w:rPr>
+        <w:br/>
+      </w:r>
+      <w:r>
+        <w:t xml:space="preserve">A group member committing 5 minor, or 3 major offences will finally be referred to punishment and dismissal and will be given over to review by the TA and governing bodies (the Rock). An email describing the offences leading up to punishment and dismissal will be displayed along with testimonies from at least 2 other group members and a log of offenses. If available, the offending members work will be confiscated and termed as “belonging to the group”. </w:t>
       </w:r>
     </w:p>
     <w:p>
@@ -1120,13 +1158,7 @@
         <w:rPr>
           <w:rFonts w:ascii="Times New Roman,Italic" w:hAnsi="Times New Roman,Italic"/>
         </w:rPr>
-        <w:t>Group Thr33</w:t>
-      </w:r>
-      <w:r>
-        <w:rPr>
-          <w:rFonts w:ascii="Times New Roman,Italic" w:hAnsi="Times New Roman,Italic"/>
-        </w:rPr>
-        <w:t xml:space="preserve"> </w:t>
+        <w:t xml:space="preserve">Group Thr33 </w:t>
       </w:r>
       <w:r>
         <w:t xml:space="preserve">agree with the Group Charter and will try our best to uphold it. </w:t>
@@ -1165,8 +1197,6 @@
       </w:r>
       <w:r>
         <w:br/>
-      </w:r>
-      <w:r>
         <w:t xml:space="preserve">Name </w:t>
       </w:r>
       <w:r>
@@ -1177,25 +1207,28 @@
       </w:r>
       <w:r>
         <w:br/>
-      </w:r>
-      <w:r>
         <w:t xml:space="preserve">Name </w:t>
       </w:r>
       <w:r>
         <w:rPr>
           <w:u w:val="single"/>
         </w:rPr>
-        <w:t xml:space="preserve">Brian </w:t>
-      </w:r>
-      <w:proofErr w:type="spellStart"/>
+        <w:t>Brian Marsolek</w:t>
+      </w:r>
+      <w:r>
+        <w:br/>
+        <w:t xml:space="preserve">Name </w:t>
+      </w:r>
       <w:r>
         <w:rPr>
           <w:u w:val="single"/>
         </w:rPr>
-        <w:t>Marsolek</w:t>
-      </w:r>
-      <w:proofErr w:type="spellEnd"/>
-      <w:r>
+        <w:t>Bee Yang</w:t>
+      </w:r>
+      <w:r>
+        <w:rPr>
+          <w:u w:val="single"/>
+        </w:rPr>
         <w:br/>
       </w:r>
       <w:r>
@@ -1205,48 +1238,33 @@
         <w:rPr>
           <w:u w:val="single"/>
         </w:rPr>
-        <w:t>Bee Yang</w:t>
+        <w:t>Eric Torres</w:t>
+      </w:r>
+    </w:p>
+    <w:p>
+      <w:pPr>
+        <w:pStyle w:val="NormalWeb"/>
+      </w:pPr>
+      <w:r>
+        <w:t xml:space="preserve">Date </w:t>
       </w:r>
       <w:r>
         <w:rPr>
           <w:u w:val="single"/>
         </w:rPr>
-        <w:br/>
-      </w:r>
-      <w:r>
-        <w:t xml:space="preserve">Name </w:t>
+        <w:t>1/22/19</w:t>
       </w:r>
       <w:r>
         <w:rPr>
           <w:u w:val="single"/>
         </w:rPr>
-        <w:t>Eric Torres</w:t>
-      </w:r>
-    </w:p>
-    <w:p>
-      <w:pPr>
-        <w:pStyle w:val="NormalWeb"/>
-      </w:pPr>
-      <w:r>
-        <w:t>D</w:t>
-      </w:r>
-      <w:r>
-        <w:t xml:space="preserve">ate </w:t>
-      </w:r>
-      <w:r>
-        <w:rPr>
-          <w:u w:val="single"/>
-        </w:rPr>
-        <w:t>1/22/19</w:t>
-      </w:r>
-      <w:r>
-        <w:rPr>
-          <w:u w:val="single"/>
-        </w:rPr>
-        <w:br/>
-      </w:r>
-    </w:p>
-    <w:p/>
+        <w:br/>
+      </w:r>
+    </w:p>
+    <w:p>
+      <w:bookmarkStart w:id="0" w:name="_GoBack"/>
+      <w:bookmarkEnd w:id="0"/>
+    </w:p>
     <w:sectPr>
       <w:pgSz w:w="12240" w:h="15840"/>
       <w:pgMar w:top="1440" w:right="1440" w:bottom="1440" w:left="1440" w:header="720" w:footer="720" w:gutter="0"/>
@@ -1572,6 +1590,92 @@
     </w:lvl>
   </w:abstractNum>
   <w:abstractNum w:abstractNumId="3" w15:restartNumberingAfterBreak="0">
+    <w:nsid w:val="2864512C"/>
+    <w:multiLevelType w:val="hybridMultilevel"/>
+    <w:tmpl w:val="87E25798"/>
+    <w:lvl w:ilvl="0" w:tplc="0409000F">
+      <w:start w:val="1"/>
+      <w:numFmt w:val="decimal"/>
+      <w:lvlText w:val="%1."/>
+      <w:lvlJc w:val="left"/>
+      <w:pPr>
+        <w:ind w:left="720" w:hanging="360"/>
+      </w:pPr>
+    </w:lvl>
+    <w:lvl w:ilvl="1" w:tplc="04090019">
+      <w:start w:val="1"/>
+      <w:numFmt w:val="lowerLetter"/>
+      <w:lvlText w:val="%2."/>
+      <w:lvlJc w:val="left"/>
+      <w:pPr>
+        <w:ind w:left="1440" w:hanging="360"/>
+      </w:pPr>
+    </w:lvl>
+    <w:lvl w:ilvl="2" w:tplc="0409001B">
+      <w:start w:val="1"/>
+      <w:numFmt w:val="lowerRoman"/>
+      <w:lvlText w:val="%3."/>
+      <w:lvlJc w:val="right"/>
+      <w:pPr>
+        <w:ind w:left="2160" w:hanging="180"/>
+      </w:pPr>
+    </w:lvl>
+    <w:lvl w:ilvl="3" w:tplc="0409000F">
+      <w:start w:val="1"/>
+      <w:numFmt w:val="decimal"/>
+      <w:lvlText w:val="%4."/>
+      <w:lvlJc w:val="left"/>
+      <w:pPr>
+        <w:ind w:left="2880" w:hanging="360"/>
+      </w:pPr>
+    </w:lvl>
+    <w:lvl w:ilvl="4" w:tplc="04090019">
+      <w:start w:val="1"/>
+      <w:numFmt w:val="lowerLetter"/>
+      <w:lvlText w:val="%5."/>
+      <w:lvlJc w:val="left"/>
+      <w:pPr>
+        <w:ind w:left="3600" w:hanging="360"/>
+      </w:pPr>
+    </w:lvl>
+    <w:lvl w:ilvl="5" w:tplc="0409001B">
+      <w:start w:val="1"/>
+      <w:numFmt w:val="lowerRoman"/>
+      <w:lvlText w:val="%6."/>
+      <w:lvlJc w:val="right"/>
+      <w:pPr>
+        <w:ind w:left="4320" w:hanging="180"/>
+      </w:pPr>
+    </w:lvl>
+    <w:lvl w:ilvl="6" w:tplc="0409000F">
+      <w:start w:val="1"/>
+      <w:numFmt w:val="decimal"/>
+      <w:lvlText w:val="%7."/>
+      <w:lvlJc w:val="left"/>
+      <w:pPr>
+        <w:ind w:left="5040" w:hanging="360"/>
+      </w:pPr>
+    </w:lvl>
+    <w:lvl w:ilvl="7" w:tplc="04090019">
+      <w:start w:val="1"/>
+      <w:numFmt w:val="lowerLetter"/>
+      <w:lvlText w:val="%8."/>
+      <w:lvlJc w:val="left"/>
+      <w:pPr>
+        <w:ind w:left="5760" w:hanging="360"/>
+      </w:pPr>
+    </w:lvl>
+    <w:lvl w:ilvl="8" w:tplc="0409001B">
+      <w:start w:val="1"/>
+      <w:numFmt w:val="lowerRoman"/>
+      <w:lvlText w:val="%9."/>
+      <w:lvlJc w:val="right"/>
+      <w:pPr>
+        <w:ind w:left="6480" w:hanging="180"/>
+      </w:pPr>
+    </w:lvl>
+  </w:abstractNum>
+  <w:abstractNum w:abstractNumId="4" w15:restartNumberingAfterBreak="0">
     <w:nsid w:val="362B430E"/>
     <w:multiLevelType w:val="multilevel"/>
     <w:tmpl w:val="46C8D50C"/>
@@ -1684,7 +1788,7 @@
       </w:pPr>
     </w:lvl>
   </w:abstractNum>
-  <w:abstractNum w:abstractNumId="4" w15:restartNumberingAfterBreak="0">
+  <w:abstractNum w:abstractNumId="5" w15:restartNumberingAfterBreak="0">
     <w:nsid w:val="4062308C"/>
     <w:multiLevelType w:val="hybridMultilevel"/>
     <w:tmpl w:val="49D013C0"/>
@@ -1797,7 +1901,7 @@
       </w:rPr>
     </w:lvl>
   </w:abstractNum>
-  <w:abstractNum w:abstractNumId="5" w15:restartNumberingAfterBreak="0">
+  <w:abstractNum w:abstractNumId="6" w15:restartNumberingAfterBreak="0">
     <w:nsid w:val="476D565B"/>
     <w:multiLevelType w:val="multilevel"/>
     <w:tmpl w:val="48069F62"/>
@@ -1910,7 +2014,7 @@
       </w:pPr>
     </w:lvl>
   </w:abstractNum>
-  <w:abstractNum w:abstractNumId="6" w15:restartNumberingAfterBreak="0">
+  <w:abstractNum w:abstractNumId="7" w15:restartNumberingAfterBreak="0">
     <w:nsid w:val="488027D2"/>
     <w:multiLevelType w:val="hybridMultilevel"/>
     <w:tmpl w:val="CF4AE994"/>
@@ -2023,7 +2127,7 @@
       </w:rPr>
     </w:lvl>
   </w:abstractNum>
-  <w:abstractNum w:abstractNumId="7" w15:restartNumberingAfterBreak="0">
+  <w:abstractNum w:abstractNumId="8" w15:restartNumberingAfterBreak="0">
     <w:nsid w:val="558E7FB4"/>
     <w:multiLevelType w:val="multilevel"/>
     <w:tmpl w:val="D34228A2"/>
@@ -2136,7 +2240,7 @@
       </w:pPr>
     </w:lvl>
   </w:abstractNum>
-  <w:abstractNum w:abstractNumId="8" w15:restartNumberingAfterBreak="0">
+  <w:abstractNum w:abstractNumId="9" w15:restartNumberingAfterBreak="0">
     <w:nsid w:val="5B50438D"/>
     <w:multiLevelType w:val="multilevel"/>
     <w:tmpl w:val="92DA3C46"/>
@@ -2249,7 +2353,7 @@
       </w:pPr>
     </w:lvl>
   </w:abstractNum>
-  <w:abstractNum w:abstractNumId="9" w15:restartNumberingAfterBreak="0">
+  <w:abstractNum w:abstractNumId="10" w15:restartNumberingAfterBreak="0">
     <w:nsid w:val="6B9A3EE5"/>
     <w:multiLevelType w:val="multilevel"/>
     <w:tmpl w:val="1316BA0E"/>
@@ -2362,7 +2466,7 @@
       </w:pPr>
     </w:lvl>
   </w:abstractNum>
-  <w:abstractNum w:abstractNumId="10" w15:restartNumberingAfterBreak="0">
+  <w:abstractNum w:abstractNumId="11" w15:restartNumberingAfterBreak="0">
     <w:nsid w:val="70B2356B"/>
     <w:multiLevelType w:val="multilevel"/>
     <w:tmpl w:val="2B22386C"/>
@@ -2476,37 +2580,259 @@
     </w:lvl>
   </w:abstractNum>
   <w:num w:numId="1">
-    <w:abstractNumId w:val="3"/>
+    <w:abstractNumId w:val="4"/>
   </w:num>
   <w:num w:numId="2">
-    <w:abstractNumId w:val="10"/>
+    <w:abstractNumId w:val="11"/>
   </w:num>
   <w:num w:numId="3">
     <w:abstractNumId w:val="2"/>
   </w:num>
   <w:num w:numId="4">
-    <w:abstractNumId w:val="9"/>
+    <w:abstractNumId w:val="10"/>
   </w:num>
   <w:num w:numId="5">
-    <w:abstractNumId w:val="5"/>
+    <w:abstractNumId w:val="6"/>
   </w:num>
   <w:num w:numId="6">
     <w:abstractNumId w:val="0"/>
   </w:num>
   <w:num w:numId="7">
+    <w:abstractNumId w:val="9"/>
+  </w:num>
+  <w:num w:numId="8">
     <w:abstractNumId w:val="8"/>
   </w:num>
-  <w:num w:numId="8">
+  <w:num w:numId="9">
     <w:abstractNumId w:val="7"/>
   </w:num>
-  <w:num w:numId="9">
-    <w:abstractNumId w:val="6"/>
-  </w:num>
   <w:num w:numId="10">
-    <w:abstractNumId w:val="4"/>
+    <w:abstractNumId w:val="5"/>
   </w:num>
   <w:num w:numId="11">
     <w:abstractNumId w:val="1"/>
+  </w:num>
+  <w:num w:numId="12">
+    <w:abstractNumId w:val="5"/>
+    <w:lvlOverride w:ilvl="0"/>
+    <w:lvlOverride w:ilvl="1"/>
+    <w:lvlOverride w:ilvl="2"/>
+    <w:lvlOverride w:ilvl="3"/>
+    <w:lvlOverride w:ilvl="4"/>
+    <w:lvlOverride w:ilvl="5"/>
+    <w:lvlOverride w:ilvl="6"/>
+    <w:lvlOverride w:ilvl="7"/>
+    <w:lvlOverride w:ilvl="8"/>
+  </w:num>
+  <w:num w:numId="13">
+    <w:abstractNumId w:val="1"/>
+    <w:lvlOverride w:ilvl="0">
+      <w:startOverride w:val="1"/>
+    </w:lvlOverride>
+    <w:lvlOverride w:ilvl="1">
+      <w:startOverride w:val="1"/>
+    </w:lvlOverride>
+    <w:lvlOverride w:ilvl="2">
+      <w:startOverride w:val="1"/>
+    </w:lvlOverride>
+    <w:lvlOverride w:ilvl="3">
+      <w:startOverride w:val="1"/>
+    </w:lvlOverride>
+    <w:lvlOverride w:ilvl="4">
+      <w:startOverride w:val="1"/>
+    </w:lvlOverride>
+    <w:lvlOverride w:ilvl="5">
+      <w:startOverride w:val="1"/>
+    </w:lvlOverride>
+    <w:lvlOverride w:ilvl="6">
+      <w:startOverride w:val="1"/>
+    </w:lvlOverride>
+    <w:lvlOverride w:ilvl="7">
+      <w:startOverride w:val="1"/>
+    </w:lvlOverride>
+    <w:lvlOverride w:ilvl="8">
+      <w:startOverride w:val="1"/>
+    </w:lvlOverride>
+  </w:num>
+  <w:num w:numId="14">
+    <w:abstractNumId w:val="11"/>
+    <w:lvlOverride w:ilvl="0">
+      <w:startOverride w:val="1"/>
+    </w:lvlOverride>
+    <w:lvlOverride w:ilvl="1">
+      <w:startOverride w:val="1"/>
+    </w:lvlOverride>
+    <w:lvlOverride w:ilvl="2">
+      <w:startOverride w:val="1"/>
+    </w:lvlOverride>
+    <w:lvlOverride w:ilvl="3">
+      <w:startOverride w:val="1"/>
+    </w:lvlOverride>
+    <w:lvlOverride w:ilvl="4">
+      <w:startOverride w:val="1"/>
+    </w:lvlOverride>
+    <w:lvlOverride w:ilvl="5">
+      <w:startOverride w:val="1"/>
+    </w:lvlOverride>
+    <w:lvlOverride w:ilvl="6">
+      <w:startOverride w:val="1"/>
+    </w:lvlOverride>
+    <w:lvlOverride w:ilvl="7">
+      <w:startOverride w:val="1"/>
+    </w:lvlOverride>
+    <w:lvlOverride w:ilvl="8">
+      <w:startOverride w:val="1"/>
+    </w:lvlOverride>
+  </w:num>
+  <w:num w:numId="15">
+    <w:abstractNumId w:val="2"/>
+    <w:lvlOverride w:ilvl="0">
+      <w:startOverride w:val="1"/>
+    </w:lvlOverride>
+    <w:lvlOverride w:ilvl="1">
+      <w:startOverride w:val="1"/>
+    </w:lvlOverride>
+    <w:lvlOverride w:ilvl="2">
+      <w:startOverride w:val="1"/>
+    </w:lvlOverride>
+    <w:lvlOverride w:ilvl="3">
+      <w:startOverride w:val="1"/>
+    </w:lvlOverride>
+    <w:lvlOverride w:ilvl="4">
+      <w:startOverride w:val="1"/>
+    </w:lvlOverride>
+    <w:lvlOverride w:ilvl="5">
+      <w:startOverride w:val="1"/>
+    </w:lvlOverride>
+    <w:lvlOverride w:ilvl="6">
+      <w:startOverride w:val="1"/>
+    </w:lvlOverride>
+    <w:lvlOverride w:ilvl="7">
+      <w:startOverride w:val="1"/>
+    </w:lvlOverride>
+    <w:lvlOverride w:ilvl="8">
+      <w:startOverride w:val="1"/>
+    </w:lvlOverride>
+  </w:num>
+  <w:num w:numId="16">
+    <w:abstractNumId w:val="3"/>
+    <w:lvlOverride w:ilvl="0">
+      <w:startOverride w:val="1"/>
+    </w:lvlOverride>
+    <w:lvlOverride w:ilvl="1">
+      <w:startOverride w:val="1"/>
+    </w:lvlOverride>
+    <w:lvlOverride w:ilvl="2">
+      <w:startOverride w:val="1"/>
+    </w:lvlOverride>
+    <w:lvlOverride w:ilvl="3">
+      <w:startOverride w:val="1"/>
+    </w:lvlOverride>
+    <w:lvlOverride w:ilvl="4">
+      <w:startOverride w:val="1"/>
+    </w:lvlOverride>
+    <w:lvlOverride w:ilvl="5">
+      <w:startOverride w:val="1"/>
+    </w:lvlOverride>
+    <w:lvlOverride w:ilvl="6">
+      <w:startOverride w:val="1"/>
+    </w:lvlOverride>
+    <w:lvlOverride w:ilvl="7">
+      <w:startOverride w:val="1"/>
+    </w:lvlOverride>
+    <w:lvlOverride w:ilvl="8">
+      <w:startOverride w:val="1"/>
+    </w:lvlOverride>
+  </w:num>
+  <w:num w:numId="17">
+    <w:abstractNumId w:val="0"/>
+    <w:lvlOverride w:ilvl="0">
+      <w:startOverride w:val="1"/>
+    </w:lvlOverride>
+    <w:lvlOverride w:ilvl="1">
+      <w:startOverride w:val="1"/>
+    </w:lvlOverride>
+    <w:lvlOverride w:ilvl="2">
+      <w:startOverride w:val="1"/>
+    </w:lvlOverride>
+    <w:lvlOverride w:ilvl="3">
+      <w:startOverride w:val="1"/>
+    </w:lvlOverride>
+    <w:lvlOverride w:ilvl="4">
+      <w:startOverride w:val="1"/>
+    </w:lvlOverride>
+    <w:lvlOverride w:ilvl="5">
+      <w:startOverride w:val="1"/>
+    </w:lvlOverride>
+    <w:lvlOverride w:ilvl="6">
+      <w:startOverride w:val="1"/>
+    </w:lvlOverride>
+    <w:lvlOverride w:ilvl="7">
+      <w:startOverride w:val="1"/>
+    </w:lvlOverride>
+    <w:lvlOverride w:ilvl="8">
+      <w:startOverride w:val="1"/>
+    </w:lvlOverride>
+  </w:num>
+  <w:num w:numId="18">
+    <w:abstractNumId w:val="9"/>
+    <w:lvlOverride w:ilvl="0">
+      <w:startOverride w:val="3"/>
+    </w:lvlOverride>
+    <w:lvlOverride w:ilvl="1">
+      <w:startOverride w:val="1"/>
+    </w:lvlOverride>
+    <w:lvlOverride w:ilvl="2">
+      <w:startOverride w:val="1"/>
+    </w:lvlOverride>
+    <w:lvlOverride w:ilvl="3">
+      <w:startOverride w:val="1"/>
+    </w:lvlOverride>
+    <w:lvlOverride w:ilvl="4">
+      <w:startOverride w:val="1"/>
+    </w:lvlOverride>
+    <w:lvlOverride w:ilvl="5">
+      <w:startOverride w:val="1"/>
+    </w:lvlOverride>
+    <w:lvlOverride w:ilvl="6">
+      <w:startOverride w:val="1"/>
+    </w:lvlOverride>
+    <w:lvlOverride w:ilvl="7">
+      <w:startOverride w:val="1"/>
+    </w:lvlOverride>
+    <w:lvlOverride w:ilvl="8">
+      <w:startOverride w:val="1"/>
+    </w:lvlOverride>
+  </w:num>
+  <w:num w:numId="19">
+    <w:abstractNumId w:val="8"/>
+    <w:lvlOverride w:ilvl="0">
+      <w:startOverride w:val="1"/>
+    </w:lvlOverride>
+    <w:lvlOverride w:ilvl="1">
+      <w:startOverride w:val="1"/>
+    </w:lvlOverride>
+    <w:lvlOverride w:ilvl="2">
+      <w:startOverride w:val="1"/>
+    </w:lvlOverride>
+    <w:lvlOverride w:ilvl="3">
+      <w:startOverride w:val="1"/>
+    </w:lvlOverride>
+    <w:lvlOverride w:ilvl="4">
+      <w:startOverride w:val="1"/>
+    </w:lvlOverride>
+    <w:lvlOverride w:ilvl="5">
+      <w:startOverride w:val="1"/>
+    </w:lvlOverride>
+    <w:lvlOverride w:ilvl="6">
+      <w:startOverride w:val="1"/>
+    </w:lvlOverride>
+    <w:lvlOverride w:ilvl="7">
+      <w:startOverride w:val="1"/>
+    </w:lvlOverride>
+    <w:lvlOverride w:ilvl="8">
+      <w:startOverride w:val="1"/>
+    </w:lvlOverride>
   </w:num>
 </w:numbering>
 </file>

</xml_diff>